<commit_message>
adding usecase document on move
</commit_message>
<xml_diff>
--- a/familiarity review/AppControlerPatterns/App controller patterns.docx
+++ b/familiarity review/AppControlerPatterns/App controller patterns.docx
@@ -6,9 +6,76 @@
       <w:r>
         <w:t>App controller patterns</w:t>
       </w:r>
+    </w:p>
+    <w:p/>
+    <w:p>
+      <w:r>
+        <w:t>Can be viewed as a class diagram</w:t>
+      </w:r>
+    </w:p>
+    <w:p>
+      <w:r>
+        <w:t>The relationship between class and Application Controller is defined as delegates</w:t>
+      </w:r>
+    </w:p>
+    <w:p>
+      <w:r>
+        <w:t>A centralized point for handling screen navigation</w:t>
+      </w:r>
+    </w:p>
+    <w:p>
+      <w:r>
+        <w:t>Centralized flow of navigation and permits more fluid transitions</w:t>
+      </w:r>
+    </w:p>
+    <w:p/>
+    <w:p>
+      <w:r>
+        <w:t>In the example by Ray Christian the app controller will take information and send it to the dispatcher which will choose what is displayed based upon the imput.</w:t>
+      </w:r>
+    </w:p>
+    <w:p/>
+    <w:p>
+      <w:hyperlink r:id="rId4" w:history="1">
+        <w:r>
+          <w:rPr>
+            <w:rStyle w:val="Hyperlink"/>
+          </w:rPr>
+          <w:t>(78) CIT 360 - Application Controller Pattern - YouTube</w:t>
+        </w:r>
+      </w:hyperlink>
+    </w:p>
+    <w:p>
+      <w:hyperlink r:id="rId5" w:history="1">
+        <w:r>
+          <w:rPr>
+            <w:rStyle w:val="Hyperlink"/>
+          </w:rPr>
+          <w:t>Cit360/AppControlDemo.java at master · Ray-Christian/Cit360</w:t>
+        </w:r>
+      </w:hyperlink>
+    </w:p>
+    <w:p>
+      <w:hyperlink r:id="rId6" w:history="1">
+        <w:r>
+          <w:rPr>
+            <w:rStyle w:val="Hyperlink"/>
+          </w:rPr>
+          <w:t>Application Controller Design Pattern in Java</w:t>
+        </w:r>
+      </w:hyperlink>
+    </w:p>
+    <w:p/>
+    <w:p>
+      <w:r>
+        <w:t>There are also book, good explanation there too.</w:t>
+      </w:r>
       <w:bookmarkStart w:id="0" w:name="_GoBack"/>
       <w:bookmarkEnd w:id="0"/>
     </w:p>
+    <w:p/>
+    <w:p/>
+    <w:p/>
     <w:sectPr>
       <w:pgSz w:w="12240" w:h="15840"/>
       <w:pgMar w:top="1440" w:right="1440" w:bottom="1440" w:left="1440" w:header="720" w:footer="720" w:gutter="0"/>
@@ -36,7 +103,7 @@
       </w:pPr>
     </w:pPrDefault>
   </w:docDefaults>
-  <w:latentStyles w:defLockedState="0" w:defUIPriority="99" w:defSemiHidden="0" w:defUnhideWhenUsed="0" w:defQFormat="0" w:count="375">
+  <w:latentStyles w:defLockedState="0" w:defUIPriority="99" w:defSemiHidden="0" w:defUnhideWhenUsed="0" w:defQFormat="0" w:count="376">
     <w:lsdException w:name="Normal" w:uiPriority="0" w:qFormat="1"/>
     <w:lsdException w:name="heading 1" w:uiPriority="9" w:qFormat="1"/>
     <w:lsdException w:name="heading 2" w:semiHidden="1" w:uiPriority="9" w:unhideWhenUsed="1" w:qFormat="1"/>
@@ -142,7 +209,6 @@
     <w:lsdException w:name="HTML Sample" w:semiHidden="1" w:unhideWhenUsed="1"/>
     <w:lsdException w:name="HTML Typewriter" w:semiHidden="1" w:unhideWhenUsed="1"/>
     <w:lsdException w:name="HTML Variable" w:semiHidden="1" w:unhideWhenUsed="1"/>
-    <w:lsdException w:name="Normal Table" w:semiHidden="1" w:unhideWhenUsed="1"/>
     <w:lsdException w:name="annotation subject" w:semiHidden="1" w:unhideWhenUsed="1"/>
     <w:lsdException w:name="No List" w:semiHidden="1" w:unhideWhenUsed="1"/>
     <w:lsdException w:name="Outline List 1" w:semiHidden="1" w:unhideWhenUsed="1"/>
@@ -189,10 +255,8 @@
     <w:lsdException w:name="Table Subtle 2" w:semiHidden="1" w:unhideWhenUsed="1"/>
     <w:lsdException w:name="Table Web 1" w:semiHidden="1" w:unhideWhenUsed="1"/>
     <w:lsdException w:name="Table Web 2" w:semiHidden="1" w:unhideWhenUsed="1"/>
-    <w:lsdException w:name="Table Web 3" w:semiHidden="1" w:unhideWhenUsed="1"/>
     <w:lsdException w:name="Balloon Text" w:semiHidden="1" w:unhideWhenUsed="1"/>
     <w:lsdException w:name="Table Grid" w:uiPriority="39"/>
-    <w:lsdException w:name="Table Theme" w:semiHidden="1" w:unhideWhenUsed="1"/>
     <w:lsdException w:name="Placeholder Text" w:semiHidden="1"/>
     <w:lsdException w:name="No Spacing" w:uiPriority="1" w:qFormat="1"/>
     <w:lsdException w:name="Light Shading" w:uiPriority="60"/>
@@ -412,6 +476,7 @@
     <w:lsdException w:name="Smart Hyperlink" w:semiHidden="1" w:unhideWhenUsed="1"/>
     <w:lsdException w:name="Hashtag" w:semiHidden="1" w:unhideWhenUsed="1"/>
     <w:lsdException w:name="Unresolved Mention" w:semiHidden="1" w:unhideWhenUsed="1"/>
+    <w:lsdException w:name="Smart Link" w:semiHidden="1" w:unhideWhenUsed="1"/>
   </w:latentStyles>
   <w:style w:type="paragraph" w:default="1" w:styleId="Normal">
     <w:name w:val="Normal"/>
@@ -443,6 +508,18 @@
     <w:uiPriority w:val="99"/>
     <w:semiHidden/>
     <w:unhideWhenUsed/>
+  </w:style>
+  <w:style w:type="character" w:styleId="Hyperlink">
+    <w:name w:val="Hyperlink"/>
+    <w:basedOn w:val="DefaultParagraphFont"/>
+    <w:uiPriority w:val="99"/>
+    <w:semiHidden/>
+    <w:unhideWhenUsed/>
+    <w:rsid w:val="00C91AE0"/>
+    <w:rPr>
+      <w:color w:val="0000FF"/>
+      <w:u w:val="single"/>
+    </w:rPr>
   </w:style>
 </w:styles>
 </file>

</xml_diff>